<commit_message>
added generateee parent questionaire
</commit_message>
<xml_diff>
--- a/public/guidance_admission_slip/John Vincent Ramada.docx
+++ b/public/guidance_admission_slip/John Vincent Ramada.docx
@@ -244,7 +244,7 @@
         <w:rPr>
           <w:u w:val="single"/>
         </w:rPr>
-        <w:t>2024-03-19   </w:t>
+        <w:t>2024-03-20   </w:t>
       </w:r>
       <w:proofErr w:type="gramEnd"/>
       <w:r>
@@ -260,7 +260,7 @@
         <w:rPr>
           <w:u w:val="single"/>
         </w:rPr>
-        <w:t xml:space="preserve">  10:22:53   </w:t>
+        <w:t xml:space="preserve">  07:06:35   </w:t>
       </w:r>
       <w:r>
         <w:t xml:space="preserve"> up to </w:t>
@@ -269,7 +269,7 @@
         <w:rPr>
           <w:u w:val="single"/>
         </w:rPr>
-        <w:t>10:22:53</w:t>
+        <w:t>07:06:35</w:t>
       </w:r>
       <w:r>
         <w:t xml:space="preserve">. </w:t>
@@ -881,7 +881,7 @@
         <w:rPr>
           <w:u w:val="single"/>
         </w:rPr>
-        <w:t xml:space="preserve">          2024-03-19   </w:t>
+        <w:t xml:space="preserve">          2024-03-20   </w:t>
       </w:r>
       <w:proofErr w:type="gramEnd"/>
       <w:r>
@@ -897,7 +897,7 @@
         <w:rPr>
           <w:u w:val="single"/>
         </w:rPr>
-        <w:t xml:space="preserve">  10:22:53   </w:t>
+        <w:t xml:space="preserve">  07:06:35   </w:t>
       </w:r>
       <w:r>
         <w:t xml:space="preserve"> up to </w:t>
@@ -906,7 +906,7 @@
         <w:rPr>
           <w:u w:val="single"/>
         </w:rPr>
-        <w:t>10:22:53</w:t>
+        <w:t>07:06:35</w:t>
       </w:r>
       <w:r>
         <w:t xml:space="preserve">. </w:t>

</xml_diff>

<commit_message>
aded the generation of parents questionaire form
</commit_message>
<xml_diff>
--- a/public/guidance_admission_slip/John Vincent Ramada.docx
+++ b/public/guidance_admission_slip/John Vincent Ramada.docx
@@ -1,6 +1,6 @@
 
 <file path=word/document.xml><?xml version="1.0" encoding="utf-8"?>
-<w:document xmlns:wpc="http://schemas.microsoft.com/office/word/2010/wordprocessingCanvas" xmlns:cx="http://schemas.microsoft.com/office/drawing/2014/chartex" xmlns:cx1="http://schemas.microsoft.com/office/drawing/2015/9/8/chartex" xmlns:cx2="http://schemas.microsoft.com/office/drawing/2015/10/21/chartex" xmlns:cx3="http://schemas.microsoft.com/office/drawing/2016/5/9/chartex" xmlns:cx4="http://schemas.microsoft.com/office/drawing/2016/5/10/chartex" xmlns:cx5="http://schemas.microsoft.com/office/drawing/2016/5/11/chartex" xmlns:cx6="http://schemas.microsoft.com/office/drawing/2016/5/12/chartex" xmlns:cx7="http://schemas.microsoft.com/office/drawing/2016/5/13/chartex" xmlns:cx8="http://schemas.microsoft.com/office/drawing/2016/5/14/chartex" xmlns:mc="http://schemas.openxmlformats.org/markup-compatibility/2006" xmlns:aink="http://schemas.microsoft.com/office/drawing/2016/ink" xmlns:am3d="http://schemas.microsoft.com/office/drawing/2017/model3d" xmlns:o="urn:schemas-microsoft-com:office:office" xmlns:oel="http://schemas.microsoft.com/office/2019/extlst" xmlns:r="http://schemas.openxmlformats.org/officeDocument/2006/relationships" xmlns:m="http://schemas.openxmlformats.org/officeDocument/2006/math" xmlns:v="urn:schemas-microsoft-com:vml" xmlns:wp14="http://schemas.microsoft.com/office/word/2010/wordprocessingDrawing" xmlns:wp="http://schemas.openxmlformats.org/drawingml/2006/wordprocessingDrawing" xmlns:w10="urn:schemas-microsoft-com:office:word" xmlns:w="http://schemas.openxmlformats.org/wordprocessingml/2006/main" xmlns:w14="http://schemas.microsoft.com/office/word/2010/wordml" xmlns:w15="http://schemas.microsoft.com/office/word/2012/wordml" xmlns:w16cex="http://schemas.microsoft.com/office/word/2018/wordml/cex" xmlns:w16cid="http://schemas.microsoft.com/office/word/2016/wordml/cid" xmlns:w16="http://schemas.microsoft.com/office/word/2018/wordml" xmlns:w16sdtdh="http://schemas.microsoft.com/office/word/2020/wordml/sdtdatahash" xmlns:w16se="http://schemas.microsoft.com/office/word/2015/wordml/symex" xmlns:wpg="http://schemas.microsoft.com/office/word/2010/wordprocessingGroup" xmlns:wpi="http://schemas.microsoft.com/office/word/2010/wordprocessingInk" xmlns:wne="http://schemas.microsoft.com/office/word/2006/wordml" xmlns:wps="http://schemas.microsoft.com/office/word/2010/wordprocessingShape" mc:Ignorable="w14 w15 w16se w16cid w16 w16cex w16sdtdh wp14">
+<w:document xmlns:wpc="http://schemas.microsoft.com/office/word/2010/wordprocessingCanvas" xmlns:cx="http://schemas.microsoft.com/office/drawing/2014/chartex" xmlns:cx1="http://schemas.microsoft.com/office/drawing/2015/9/8/chartex" xmlns:cx2="http://schemas.microsoft.com/office/drawing/2015/10/21/chartex" xmlns:cx3="http://schemas.microsoft.com/office/drawing/2016/5/9/chartex" xmlns:cx4="http://schemas.microsoft.com/office/drawing/2016/5/10/chartex" xmlns:cx5="http://schemas.microsoft.com/office/drawing/2016/5/11/chartex" xmlns:cx6="http://schemas.microsoft.com/office/drawing/2016/5/12/chartex" xmlns:cx7="http://schemas.microsoft.com/office/drawing/2016/5/13/chartex" xmlns:cx8="http://schemas.microsoft.com/office/drawing/2016/5/14/chartex" xmlns:mc="http://schemas.openxmlformats.org/markup-compatibility/2006" xmlns:aink="http://schemas.microsoft.com/office/drawing/2016/ink" xmlns:am3d="http://schemas.microsoft.com/office/drawing/2017/model3d" xmlns:o="urn:schemas-microsoft-com:office:office" xmlns:oel="http://schemas.microsoft.com/office/2019/extlst" xmlns:r="http://schemas.openxmlformats.org/officeDocument/2006/relationships" xmlns:m="http://schemas.openxmlformats.org/officeDocument/2006/math" xmlns:v="urn:schemas-microsoft-com:vml" xmlns:wp14="http://schemas.microsoft.com/office/word/2010/wordprocessingDrawing" xmlns:wp="http://schemas.openxmlformats.org/drawingml/2006/wordprocessingDrawing" xmlns:w10="urn:schemas-microsoft-com:office:word" xmlns:w="http://schemas.openxmlformats.org/wordprocessingml/2006/main" xmlns:w14="http://schemas.microsoft.com/office/word/2010/wordml" xmlns:w15="http://schemas.microsoft.com/office/word/2012/wordml" xmlns:w16cex="http://schemas.microsoft.com/office/word/2018/wordml/cex" xmlns:w16cid="http://schemas.microsoft.com/office/word/2016/wordml/cid" xmlns:w16="http://schemas.microsoft.com/office/word/2018/wordml" xmlns:w16du="http://schemas.microsoft.com/office/word/2023/wordml/word16du" xmlns:w16sdtdh="http://schemas.microsoft.com/office/word/2020/wordml/sdtdatahash" xmlns:w16se="http://schemas.microsoft.com/office/word/2015/wordml/symex" xmlns:wpg="http://schemas.microsoft.com/office/word/2010/wordprocessingGroup" xmlns:wpi="http://schemas.microsoft.com/office/word/2010/wordprocessingInk" xmlns:wne="http://schemas.microsoft.com/office/word/2006/wordml" xmlns:wps="http://schemas.microsoft.com/office/word/2010/wordprocessingShape" mc:Ignorable="w14 w15 w16se w16cid w16 w16cex w16sdtdh w16du wp14">
   <w:body>
     <w:p>
       <w:pPr>
@@ -132,7 +132,7 @@
         <w:rPr>
           <w:u w:val="single"/>
         </w:rPr>
-        <w:t>Gio Dela Peña</w:t>
+        <w:t>John Vincent</w:t>
       </w:r>
       <w:r>
         <w:rPr>
@@ -166,7 +166,7 @@
         <w:rPr>
           <w:u w:val="single"/>
         </w:rPr>
-        <w:t>4B</w:t>
+        <w:t>12-ambot</w:t>
       </w:r>
       <w:r>
         <w:rPr>
@@ -202,7 +202,7 @@
         <w:rPr>
           <w:u w:val="single"/>
         </w:rPr>
-        <w:t>Uge</w:t>
+        <w:t>example teacher</w:t>
       </w:r>
       <w:r>
         <w:rPr>
@@ -244,7 +244,7 @@
         <w:rPr>
           <w:u w:val="single"/>
         </w:rPr>
-        <w:t>2024-03-22   </w:t>
+        <w:t>2024-03-27   </w:t>
       </w:r>
       <w:proofErr w:type="gramEnd"/>
       <w:r>
@@ -260,7 +260,7 @@
         <w:rPr>
           <w:u w:val="single"/>
         </w:rPr>
-        <w:t xml:space="preserve">  14:25:00   </w:t>
+        <w:t xml:space="preserve">  09:01:00   </w:t>
       </w:r>
       <w:r>
         <w:t xml:space="preserve"> up to </w:t>
@@ -269,7 +269,7 @@
         <w:rPr>
           <w:u w:val="single"/>
         </w:rPr>
-        <w:t>15:30:00</w:t>
+        <w:t>19:57:00</w:t>
       </w:r>
       <w:r>
         <w:t xml:space="preserve">. </w:t>
@@ -329,7 +329,7 @@
           <w:bCs/>
           <w:u w:val="single"/>
         </w:rPr>
-        <w:t xml:space="preserve">                                 Hatchiko Madarame________________ </w:t>
+        <w:t xml:space="preserve">                                 Example Counselor________________ </w:t>
       </w:r>
     </w:p>
     <w:p>
@@ -372,7 +372,7 @@
         <w:rPr>
           <w:u w:val="single"/>
         </w:rPr>
-        <w:t xml:space="preserve">                          Uge_________ </w:t>
+        <w:t xml:space="preserve">                          example teacher_________ </w:t>
       </w:r>
     </w:p>
     <w:p>
@@ -423,7 +423,7 @@
     <w:p>
       <w:pPr>
         <w:spacing w:after="48" w:line="259" w:lineRule="auto"/>
-        <w:ind w:left="-5"/>
+        <w:ind w:left="0" w:firstLine="0"/>
         <w:rPr>
           <w:rFonts w:ascii="Arial" w:eastAsia="Arial" w:hAnsi="Arial" w:cs="Arial"/>
           <w:b/>
@@ -433,270 +433,33 @@
     </w:p>
     <w:p>
       <w:pPr>
-        <w:spacing w:after="48" w:line="259" w:lineRule="auto"/>
-        <w:ind w:left="-5"/>
-        <w:rPr>
-          <w:rFonts w:ascii="Arial" w:eastAsia="Arial" w:hAnsi="Arial" w:cs="Arial"/>
-          <w:b/>
-          <w:sz w:val="18"/>
-        </w:rPr>
-      </w:pPr>
-    </w:p>
-    <w:p>
-      <w:pPr>
-        <w:spacing w:after="48" w:line="259" w:lineRule="auto"/>
-        <w:ind w:left="-5"/>
-        <w:rPr>
-          <w:rFonts w:ascii="Arial" w:eastAsia="Arial" w:hAnsi="Arial" w:cs="Arial"/>
-          <w:b/>
-          <w:sz w:val="18"/>
-        </w:rPr>
-      </w:pPr>
-    </w:p>
-    <w:p>
-      <w:pPr>
-        <w:spacing w:after="48" w:line="259" w:lineRule="auto"/>
-        <w:ind w:left="-5"/>
-        <w:rPr>
-          <w:rFonts w:ascii="Arial" w:eastAsia="Arial" w:hAnsi="Arial" w:cs="Arial"/>
-          <w:b/>
-          <w:sz w:val="18"/>
-        </w:rPr>
-      </w:pPr>
-    </w:p>
-    <w:p>
-      <w:pPr>
-        <w:spacing w:after="48" w:line="259" w:lineRule="auto"/>
-        <w:ind w:left="-5"/>
-        <w:rPr>
-          <w:rFonts w:ascii="Arial" w:eastAsia="Arial" w:hAnsi="Arial" w:cs="Arial"/>
-          <w:b/>
-          <w:sz w:val="18"/>
-        </w:rPr>
-      </w:pPr>
-    </w:p>
-    <w:p>
-      <w:pPr>
-        <w:spacing w:after="48" w:line="259" w:lineRule="auto"/>
-        <w:ind w:left="-5"/>
-        <w:rPr>
-          <w:rFonts w:ascii="Arial" w:eastAsia="Arial" w:hAnsi="Arial" w:cs="Arial"/>
-          <w:b/>
-          <w:sz w:val="18"/>
-        </w:rPr>
-      </w:pPr>
-    </w:p>
-    <w:p>
-      <w:pPr>
-        <w:spacing w:after="48" w:line="259" w:lineRule="auto"/>
-        <w:ind w:left="-5"/>
-        <w:rPr>
-          <w:rFonts w:ascii="Arial" w:eastAsia="Arial" w:hAnsi="Arial" w:cs="Arial"/>
-          <w:b/>
-          <w:sz w:val="18"/>
-        </w:rPr>
-      </w:pPr>
-    </w:p>
-    <w:p>
-      <w:pPr>
-        <w:spacing w:after="48" w:line="259" w:lineRule="auto"/>
-        <w:ind w:left="-5"/>
-        <w:rPr>
-          <w:rFonts w:ascii="Arial" w:eastAsia="Arial" w:hAnsi="Arial" w:cs="Arial"/>
-          <w:b/>
-          <w:sz w:val="18"/>
-        </w:rPr>
-      </w:pPr>
-    </w:p>
-    <w:p>
-      <w:pPr>
-        <w:spacing w:after="48" w:line="259" w:lineRule="auto"/>
-        <w:ind w:left="-5"/>
-        <w:rPr>
-          <w:rFonts w:ascii="Arial" w:eastAsia="Arial" w:hAnsi="Arial" w:cs="Arial"/>
-          <w:b/>
-          <w:sz w:val="18"/>
-        </w:rPr>
-      </w:pPr>
-    </w:p>
-    <w:p>
-      <w:pPr>
-        <w:spacing w:after="48" w:line="259" w:lineRule="auto"/>
-        <w:ind w:left="-5"/>
-        <w:rPr>
-          <w:rFonts w:ascii="Arial" w:eastAsia="Arial" w:hAnsi="Arial" w:cs="Arial"/>
-          <w:b/>
-          <w:sz w:val="18"/>
-        </w:rPr>
-      </w:pPr>
-    </w:p>
-    <w:p>
-      <w:pPr>
-        <w:spacing w:after="48" w:line="259" w:lineRule="auto"/>
-        <w:ind w:left="-5"/>
-        <w:rPr>
-          <w:rFonts w:ascii="Arial" w:eastAsia="Arial" w:hAnsi="Arial" w:cs="Arial"/>
-          <w:b/>
-          <w:sz w:val="18"/>
-        </w:rPr>
-      </w:pPr>
-    </w:p>
-    <w:p>
-      <w:pPr>
-        <w:spacing w:after="48" w:line="259" w:lineRule="auto"/>
-        <w:ind w:left="-5"/>
-        <w:rPr>
-          <w:rFonts w:ascii="Arial" w:eastAsia="Arial" w:hAnsi="Arial" w:cs="Arial"/>
-          <w:b/>
-          <w:sz w:val="18"/>
-        </w:rPr>
-      </w:pPr>
-    </w:p>
-    <w:p>
-      <w:pPr>
-        <w:spacing w:after="48" w:line="259" w:lineRule="auto"/>
-        <w:ind w:left="-5"/>
-        <w:rPr>
-          <w:rFonts w:ascii="Arial" w:eastAsia="Arial" w:hAnsi="Arial" w:cs="Arial"/>
-          <w:b/>
-          <w:sz w:val="18"/>
-        </w:rPr>
-      </w:pPr>
-    </w:p>
-    <w:p>
-      <w:pPr>
-        <w:spacing w:after="48" w:line="259" w:lineRule="auto"/>
-        <w:ind w:left="-5"/>
-        <w:rPr>
-          <w:rFonts w:ascii="Arial" w:eastAsia="Arial" w:hAnsi="Arial" w:cs="Arial"/>
-          <w:b/>
-          <w:sz w:val="18"/>
-        </w:rPr>
-      </w:pPr>
-    </w:p>
-    <w:p>
-      <w:pPr>
-        <w:spacing w:after="48" w:line="259" w:lineRule="auto"/>
-        <w:ind w:left="-5"/>
-        <w:rPr>
-          <w:rFonts w:ascii="Arial" w:eastAsia="Arial" w:hAnsi="Arial" w:cs="Arial"/>
-          <w:b/>
-          <w:sz w:val="18"/>
-        </w:rPr>
-      </w:pPr>
-    </w:p>
-    <w:p>
-      <w:pPr>
-        <w:spacing w:after="48" w:line="259" w:lineRule="auto"/>
-        <w:ind w:left="-5"/>
-        <w:rPr>
-          <w:rFonts w:ascii="Arial" w:eastAsia="Arial" w:hAnsi="Arial" w:cs="Arial"/>
-          <w:b/>
-          <w:sz w:val="18"/>
-        </w:rPr>
-      </w:pPr>
-    </w:p>
-    <w:p>
-      <w:pPr>
-        <w:spacing w:after="48" w:line="259" w:lineRule="auto"/>
-        <w:ind w:left="-5"/>
-        <w:rPr>
-          <w:rFonts w:ascii="Arial" w:eastAsia="Arial" w:hAnsi="Arial" w:cs="Arial"/>
-          <w:b/>
-          <w:sz w:val="18"/>
-        </w:rPr>
-      </w:pPr>
-    </w:p>
-    <w:p>
-      <w:pPr>
-        <w:spacing w:after="48" w:line="259" w:lineRule="auto"/>
-        <w:ind w:left="-5"/>
-        <w:rPr>
-          <w:rFonts w:ascii="Arial" w:eastAsia="Arial" w:hAnsi="Arial" w:cs="Arial"/>
-          <w:b/>
-          <w:sz w:val="18"/>
-        </w:rPr>
-      </w:pPr>
-    </w:p>
-    <w:p>
-      <w:pPr>
-        <w:spacing w:after="48" w:line="259" w:lineRule="auto"/>
-        <w:ind w:left="-5"/>
-        <w:rPr>
-          <w:rFonts w:ascii="Arial" w:eastAsia="Arial" w:hAnsi="Arial" w:cs="Arial"/>
-          <w:b/>
-          <w:sz w:val="18"/>
-        </w:rPr>
-      </w:pPr>
-    </w:p>
-    <w:p>
-      <w:pPr>
-        <w:spacing w:after="48" w:line="259" w:lineRule="auto"/>
-        <w:ind w:left="-5"/>
-        <w:rPr>
-          <w:rFonts w:ascii="Arial" w:eastAsia="Arial" w:hAnsi="Arial" w:cs="Arial"/>
-          <w:b/>
-          <w:sz w:val="18"/>
-        </w:rPr>
-      </w:pPr>
-    </w:p>
-    <w:p>
-      <w:pPr>
-        <w:spacing w:after="48" w:line="259" w:lineRule="auto"/>
-        <w:ind w:left="-5"/>
-        <w:rPr>
-          <w:rFonts w:ascii="Arial" w:eastAsia="Arial" w:hAnsi="Arial" w:cs="Arial"/>
-          <w:b/>
-          <w:sz w:val="18"/>
-        </w:rPr>
-      </w:pPr>
-    </w:p>
-    <w:p>
-      <w:pPr>
-        <w:spacing w:after="48" w:line="259" w:lineRule="auto"/>
-        <w:ind w:left="-5"/>
-        <w:rPr>
-          <w:rFonts w:ascii="Arial" w:eastAsia="Arial" w:hAnsi="Arial" w:cs="Arial"/>
-          <w:b/>
-          <w:sz w:val="18"/>
-        </w:rPr>
-      </w:pPr>
-    </w:p>
-    <w:p>
-      <w:pPr>
         <w:spacing w:after="0" w:line="259" w:lineRule="auto"/>
         <w:ind w:left="0" w:firstLine="0"/>
         <w:rPr>
-          <w:rFonts w:ascii="Arial" w:eastAsia="Arial" w:hAnsi="Arial" w:cs="Arial"/>
-          <w:b/>
-          <w:sz w:val="18"/>
-        </w:rPr>
-      </w:pPr>
+          <w:b/>
+          <w:sz w:val="16"/>
+        </w:rPr>
+      </w:pPr>
+      <w:r>
+        <w:rPr>
+          <w:b/>
+          <w:sz w:val="16"/>
+        </w:rPr>
+        <w:t xml:space="preserve">                                          </w:t>
+      </w:r>
+      <w:r>
+        <w:rPr>
+          <w:b/>
+          <w:sz w:val="16"/>
+        </w:rPr>
+        <w:t>-------------------------------------------------------------------------------------------------------------------------------------------------------------------</w:t>
+      </w:r>
     </w:p>
     <w:p>
       <w:pPr>
         <w:spacing w:after="0" w:line="259" w:lineRule="auto"/>
         <w:ind w:left="0" w:firstLine="0"/>
       </w:pPr>
-      <w:r>
-        <w:rPr>
-          <w:sz w:val="24"/>
-        </w:rPr>
-        <w:t xml:space="preserve"> </w:t>
-      </w:r>
-    </w:p>
-    <w:p>
-      <w:pPr>
-        <w:spacing w:after="69" w:line="259" w:lineRule="auto"/>
-        <w:ind w:left="6868" w:firstLine="0"/>
-      </w:pPr>
-      <w:r>
-        <w:rPr>
-          <w:b/>
-          <w:sz w:val="16"/>
-        </w:rPr>
-        <w:t xml:space="preserve">                                          </w:t>
-      </w:r>
     </w:p>
     <w:p>
       <w:pPr>
@@ -708,7 +471,6 @@
         <w:rPr>
           <w:sz w:val="22"/>
         </w:rPr>
-        <w:lastRenderedPageBreak/>
         <w:t xml:space="preserve">                                                              </w:t>
       </w:r>
       <w:r>
@@ -784,7 +546,7 @@
         <w:rPr>
           <w:u w:val="single"/>
         </w:rPr>
-        <w:t>Gio Dela Peña </w:t>
+        <w:t>John Vincent </w:t>
       </w:r>
       <w:r>
         <w:rPr>
@@ -812,7 +574,7 @@
         <w:rPr>
           <w:u w:val="single"/>
         </w:rPr>
-        <w:t>4B</w:t>
+        <w:t>12-ambot</w:t>
       </w:r>
       <w:r>
         <w:rPr>
@@ -845,7 +607,7 @@
         <w:rPr>
           <w:u w:val="single"/>
         </w:rPr>
-        <w:t>Uge</w:t>
+        <w:t>example teacher</w:t>
       </w:r>
       <w:r>
         <w:rPr>
@@ -881,7 +643,7 @@
         <w:rPr>
           <w:u w:val="single"/>
         </w:rPr>
-        <w:t xml:space="preserve">          2024-03-22   </w:t>
+        <w:t xml:space="preserve">          2024-03-27   </w:t>
       </w:r>
       <w:proofErr w:type="gramEnd"/>
       <w:r>
@@ -897,7 +659,7 @@
         <w:rPr>
           <w:u w:val="single"/>
         </w:rPr>
-        <w:t xml:space="preserve">  14:25:00   </w:t>
+        <w:t xml:space="preserve">  09:01:00   </w:t>
       </w:r>
       <w:r>
         <w:t xml:space="preserve"> up to </w:t>
@@ -906,7 +668,7 @@
         <w:rPr>
           <w:u w:val="single"/>
         </w:rPr>
-        <w:t>15:30:00</w:t>
+        <w:t>19:57:00</w:t>
       </w:r>
       <w:r>
         <w:t xml:space="preserve">. </w:t>
@@ -966,7 +728,7 @@
           <w:bCs/>
           <w:u w:val="single"/>
         </w:rPr>
-        <w:t xml:space="preserve">                                 Hatchiko Madarame________________ </w:t>
+        <w:t xml:space="preserve">                                 Example Counselor________________ </w:t>
       </w:r>
     </w:p>
     <w:p>
@@ -1009,7 +771,7 @@
         <w:rPr>
           <w:u w:val="single"/>
         </w:rPr>
-        <w:t xml:space="preserve">                          Uge_________ </w:t>
+        <w:t xml:space="preserve">                          example teacher_________ </w:t>
       </w:r>
     </w:p>
     <w:p>
@@ -1062,7 +824,7 @@
 </file>
 
 <file path=word/styles.xml><?xml version="1.0" encoding="utf-8"?>
-<w:styles xmlns:mc="http://schemas.openxmlformats.org/markup-compatibility/2006" xmlns:r="http://schemas.openxmlformats.org/officeDocument/2006/relationships" xmlns:w="http://schemas.openxmlformats.org/wordprocessingml/2006/main" xmlns:w14="http://schemas.microsoft.com/office/word/2010/wordml" xmlns:w15="http://schemas.microsoft.com/office/word/2012/wordml" xmlns:w16cex="http://schemas.microsoft.com/office/word/2018/wordml/cex" xmlns:w16cid="http://schemas.microsoft.com/office/word/2016/wordml/cid" xmlns:w16="http://schemas.microsoft.com/office/word/2018/wordml" xmlns:w16sdtdh="http://schemas.microsoft.com/office/word/2020/wordml/sdtdatahash" xmlns:w16se="http://schemas.microsoft.com/office/word/2015/wordml/symex" mc:Ignorable="w14 w15 w16se w16cid w16 w16cex w16sdtdh">
+<w:styles xmlns:mc="http://schemas.openxmlformats.org/markup-compatibility/2006" xmlns:r="http://schemas.openxmlformats.org/officeDocument/2006/relationships" xmlns:w="http://schemas.openxmlformats.org/wordprocessingml/2006/main" xmlns:w14="http://schemas.microsoft.com/office/word/2010/wordml" xmlns:w15="http://schemas.microsoft.com/office/word/2012/wordml" xmlns:w16cex="http://schemas.microsoft.com/office/word/2018/wordml/cex" xmlns:w16cid="http://schemas.microsoft.com/office/word/2016/wordml/cid" xmlns:w16="http://schemas.microsoft.com/office/word/2018/wordml" xmlns:w16du="http://schemas.microsoft.com/office/word/2023/wordml/word16du" xmlns:w16sdtdh="http://schemas.microsoft.com/office/word/2020/wordml/sdtdatahash" xmlns:w16se="http://schemas.microsoft.com/office/word/2015/wordml/symex" mc:Ignorable="w14 w15 w16se w16cid w16 w16cex w16sdtdh w16du">
   <w:docDefaults>
     <w:rPrDefault>
       <w:rPr>

</xml_diff>

<commit_message>
added guidance call slip generation
</commit_message>
<xml_diff>
--- a/public/guidance_admission_slip/John Vincent Ramada.docx
+++ b/public/guidance_admission_slip/John Vincent Ramada.docx
@@ -132,7 +132,7 @@
         <w:rPr>
           <w:u w:val="single"/>
         </w:rPr>
-        <w:t>John Vincent</w:t>
+        <w:t>asdf</w:t>
       </w:r>
       <w:r>
         <w:rPr>
@@ -166,7 +166,7 @@
         <w:rPr>
           <w:u w:val="single"/>
         </w:rPr>
-        <w:t>12-ambot</w:t>
+        <w:t>adsf</w:t>
       </w:r>
       <w:r>
         <w:rPr>
@@ -202,7 +202,7 @@
         <w:rPr>
           <w:u w:val="single"/>
         </w:rPr>
-        <w:t>example teacher</w:t>
+        <w:t>asdf</w:t>
       </w:r>
       <w:r>
         <w:rPr>
@@ -244,7 +244,7 @@
         <w:rPr>
           <w:u w:val="single"/>
         </w:rPr>
-        <w:t>2024-03-27   </w:t>
+        <w:t>2024-03-20   </w:t>
       </w:r>
       <w:proofErr w:type="gramEnd"/>
       <w:r>
@@ -260,7 +260,7 @@
         <w:rPr>
           <w:u w:val="single"/>
         </w:rPr>
-        <w:t xml:space="preserve">  09:01:00   </w:t>
+        <w:t xml:space="preserve">  19:08:00   </w:t>
       </w:r>
       <w:r>
         <w:t xml:space="preserve"> up to </w:t>
@@ -269,7 +269,7 @@
         <w:rPr>
           <w:u w:val="single"/>
         </w:rPr>
-        <w:t>19:57:00</w:t>
+        <w:t>08:09:00</w:t>
       </w:r>
       <w:r>
         <w:t xml:space="preserve">. </w:t>
@@ -329,7 +329,7 @@
           <w:bCs/>
           <w:u w:val="single"/>
         </w:rPr>
-        <w:t xml:space="preserve">                                 Example Counselor________________ </w:t>
+        <w:t xml:space="preserve">                                 asdfasdf________________ </w:t>
       </w:r>
     </w:p>
     <w:p>
@@ -372,7 +372,7 @@
         <w:rPr>
           <w:u w:val="single"/>
         </w:rPr>
-        <w:t xml:space="preserve">                          example teacher_________ </w:t>
+        <w:t xml:space="preserve">                          asdf_________ </w:t>
       </w:r>
     </w:p>
     <w:p>
@@ -546,7 +546,7 @@
         <w:rPr>
           <w:u w:val="single"/>
         </w:rPr>
-        <w:t>John Vincent </w:t>
+        <w:t>asdf </w:t>
       </w:r>
       <w:r>
         <w:rPr>
@@ -574,7 +574,7 @@
         <w:rPr>
           <w:u w:val="single"/>
         </w:rPr>
-        <w:t>12-ambot</w:t>
+        <w:t>adsf</w:t>
       </w:r>
       <w:r>
         <w:rPr>
@@ -607,7 +607,7 @@
         <w:rPr>
           <w:u w:val="single"/>
         </w:rPr>
-        <w:t>example teacher</w:t>
+        <w:t>asdf</w:t>
       </w:r>
       <w:r>
         <w:rPr>
@@ -643,7 +643,7 @@
         <w:rPr>
           <w:u w:val="single"/>
         </w:rPr>
-        <w:t xml:space="preserve">          2024-03-27   </w:t>
+        <w:t xml:space="preserve">          2024-03-20   </w:t>
       </w:r>
       <w:proofErr w:type="gramEnd"/>
       <w:r>
@@ -659,7 +659,7 @@
         <w:rPr>
           <w:u w:val="single"/>
         </w:rPr>
-        <w:t xml:space="preserve">  09:01:00   </w:t>
+        <w:t xml:space="preserve">  19:08:00   </w:t>
       </w:r>
       <w:r>
         <w:t xml:space="preserve"> up to </w:t>
@@ -668,7 +668,7 @@
         <w:rPr>
           <w:u w:val="single"/>
         </w:rPr>
-        <w:t>19:57:00</w:t>
+        <w:t>08:09:00</w:t>
       </w:r>
       <w:r>
         <w:t xml:space="preserve">. </w:t>
@@ -728,7 +728,7 @@
           <w:bCs/>
           <w:u w:val="single"/>
         </w:rPr>
-        <w:t xml:space="preserve">                                 Example Counselor________________ </w:t>
+        <w:t xml:space="preserve">                                 asdfasdf________________ </w:t>
       </w:r>
     </w:p>
     <w:p>
@@ -771,7 +771,7 @@
         <w:rPr>
           <w:u w:val="single"/>
         </w:rPr>
-        <w:t xml:space="preserve">                          example teacher_________ </w:t>
+        <w:t xml:space="preserve">                          asdf_________ </w:t>
       </w:r>
     </w:p>
     <w:p>

</xml_diff>

<commit_message>
Connected the API for GCS
</commit_message>
<xml_diff>
--- a/public/guidance_admission_slip/John Vincent Ramada.docx
+++ b/public/guidance_admission_slip/John Vincent Ramada.docx
@@ -132,7 +132,7 @@
         <w:rPr>
           <w:u w:val="single"/>
         </w:rPr>
-        <w:t>John Vincent</w:t>
+        <w:t>acsasca</w:t>
       </w:r>
       <w:r>
         <w:rPr>
@@ -166,7 +166,7 @@
         <w:rPr>
           <w:u w:val="single"/>
         </w:rPr>
-        <w:t>12-ambot</w:t>
+        <w:t>scacscasc</w:t>
       </w:r>
       <w:r>
         <w:rPr>
@@ -202,7 +202,7 @@
         <w:rPr>
           <w:u w:val="single"/>
         </w:rPr>
-        <w:t>example teacher</w:t>
+        <w:t>ascascas</w:t>
       </w:r>
       <w:r>
         <w:rPr>
@@ -260,7 +260,7 @@
         <w:rPr>
           <w:u w:val="single"/>
         </w:rPr>
-        <w:t xml:space="preserve">  09:01:00   </w:t>
+        <w:t xml:space="preserve">  17:19:00   </w:t>
       </w:r>
       <w:r>
         <w:t xml:space="preserve"> up to </w:t>
@@ -269,7 +269,7 @@
         <w:rPr>
           <w:u w:val="single"/>
         </w:rPr>
-        <w:t>19:57:00</w:t>
+        <w:t>18:20:00</w:t>
       </w:r>
       <w:r>
         <w:t xml:space="preserve">. </w:t>
@@ -329,7 +329,7 @@
           <w:bCs/>
           <w:u w:val="single"/>
         </w:rPr>
-        <w:t xml:space="preserve">                                 Example Counselor________________ </w:t>
+        <w:t xml:space="preserve">                                 ascascascas________________ </w:t>
       </w:r>
     </w:p>
     <w:p>
@@ -372,7 +372,7 @@
         <w:rPr>
           <w:u w:val="single"/>
         </w:rPr>
-        <w:t xml:space="preserve">                          example teacher_________ </w:t>
+        <w:t xml:space="preserve">                          ascascas_________ </w:t>
       </w:r>
     </w:p>
     <w:p>
@@ -546,7 +546,7 @@
         <w:rPr>
           <w:u w:val="single"/>
         </w:rPr>
-        <w:t>John Vincent </w:t>
+        <w:t>acsasca </w:t>
       </w:r>
       <w:r>
         <w:rPr>
@@ -574,7 +574,7 @@
         <w:rPr>
           <w:u w:val="single"/>
         </w:rPr>
-        <w:t>12-ambot</w:t>
+        <w:t>scacscasc</w:t>
       </w:r>
       <w:r>
         <w:rPr>
@@ -607,7 +607,7 @@
         <w:rPr>
           <w:u w:val="single"/>
         </w:rPr>
-        <w:t>example teacher</w:t>
+        <w:t>ascascas</w:t>
       </w:r>
       <w:r>
         <w:rPr>
@@ -659,7 +659,7 @@
         <w:rPr>
           <w:u w:val="single"/>
         </w:rPr>
-        <w:t xml:space="preserve">  09:01:00   </w:t>
+        <w:t xml:space="preserve">  17:19:00   </w:t>
       </w:r>
       <w:r>
         <w:t xml:space="preserve"> up to </w:t>
@@ -668,7 +668,7 @@
         <w:rPr>
           <w:u w:val="single"/>
         </w:rPr>
-        <w:t>19:57:00</w:t>
+        <w:t>18:20:00</w:t>
       </w:r>
       <w:r>
         <w:t xml:space="preserve">. </w:t>
@@ -728,7 +728,7 @@
           <w:bCs/>
           <w:u w:val="single"/>
         </w:rPr>
-        <w:t xml:space="preserve">                                 Example Counselor________________ </w:t>
+        <w:t xml:space="preserve">                                 ascascascas________________ </w:t>
       </w:r>
     </w:p>
     <w:p>
@@ -771,7 +771,7 @@
         <w:rPr>
           <w:u w:val="single"/>
         </w:rPr>
-        <w:t xml:space="preserve">                          example teacher_________ </w:t>
+        <w:t xml:space="preserve">                          ascascas_________ </w:t>
       </w:r>
     </w:p>
     <w:p>

</xml_diff>